<commit_message>
Teoría EDR y Normalización
</commit_message>
<xml_diff>
--- a/Pracitca_DB.docx
+++ b/Pracitca_DB.docx
@@ -116,7 +116,7 @@
           </mc:Choice>
           <mc:Fallback>
             <w:pict>
-              <v:rect w14:anchorId="4988C539" id="Rectángulo 1" o:spid="_x0000_s1026" style="position:absolute;margin-left:99.45pt;margin-top:.65pt;width:1in;height:12pt;z-index:251659264;visibility:visible;mso-wrap-style:square;mso-height-percent:0;mso-wrap-distance-left:9pt;mso-wrap-distance-top:0;mso-wrap-distance-right:9pt;mso-wrap-distance-bottom:0;mso-position-horizontal:absolute;mso-position-horizontal-relative:text;mso-position-vertical:absolute;mso-position-vertical-relative:text;mso-height-percent:0;mso-height-relative:margin;v-text-anchor:middle" o:gfxdata="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" fillcolor="#ffc000" strokecolor="#70ad47 [3209]" strokeweight="1pt"/>
+              <v:rect w14:anchorId="071000E2" id="Rectángulo 1" o:spid="_x0000_s1026" style="position:absolute;margin-left:99.45pt;margin-top:.65pt;width:1in;height:12pt;z-index:251659264;visibility:visible;mso-wrap-style:square;mso-height-percent:0;mso-wrap-distance-left:9pt;mso-wrap-distance-top:0;mso-wrap-distance-right:9pt;mso-wrap-distance-bottom:0;mso-position-horizontal:absolute;mso-position-horizontal-relative:text;mso-position-vertical:absolute;mso-position-vertical-relative:text;mso-height-percent:0;mso-height-relative:margin;v-text-anchor:middle" o:gfxdata="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" fillcolor="#ffc000" strokecolor="#70ad47 [3209]" strokeweight="1pt"/>
             </w:pict>
           </mc:Fallback>
         </mc:AlternateContent>
@@ -255,7 +255,7 @@
           </mc:Choice>
           <mc:Fallback>
             <w:pict>
-              <v:shapetype w14:anchorId="28E214AD" id="_x0000_t4" coordsize="21600,21600" o:spt="4" path="m10800,l,10800,10800,21600,21600,10800xe">
+              <v:shapetype w14:anchorId="55E5412E" id="_x0000_t4" coordsize="21600,21600" o:spt="4" path="m10800,l,10800,10800,21600,21600,10800xe">
                 <v:stroke joinstyle="miter"/>
                 <v:path gradientshapeok="t" o:connecttype="rect" textboxrect="5400,5400,16200,16200"/>
               </v:shapetype>
@@ -898,7 +898,7 @@
           </mc:Choice>
           <mc:Fallback>
             <w:pict>
-              <v:line w14:anchorId="15A86BEB" id="Conector recto 12" o:spid="_x0000_s1026" style="position:absolute;flip:x y;z-index:251672576;visibility:visible;mso-wrap-style:square;mso-width-percent:0;mso-height-percent:0;mso-wrap-distance-left:9pt;mso-wrap-distance-top:0;mso-wrap-distance-right:9pt;mso-wrap-distance-bottom:0;mso-position-horizontal:absolute;mso-position-horizontal-relative:text;mso-position-vertical:absolute;mso-position-vertical-relative:text;mso-width-percent:0;mso-height-percent:0;mso-width-relative:margin;mso-height-relative:margin" from="94.95pt,46.45pt" to="121.2pt,47.2pt" o:gfxdata="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" strokecolor="#5b9bd5 [3204]" strokeweight=".5pt">
+              <v:line w14:anchorId="6DF05D75" id="Conector recto 12" o:spid="_x0000_s1026" style="position:absolute;flip:x y;z-index:251672576;visibility:visible;mso-wrap-style:square;mso-width-percent:0;mso-height-percent:0;mso-wrap-distance-left:9pt;mso-wrap-distance-top:0;mso-wrap-distance-right:9pt;mso-wrap-distance-bottom:0;mso-position-horizontal:absolute;mso-position-horizontal-relative:text;mso-position-vertical:absolute;mso-position-vertical-relative:text;mso-width-percent:0;mso-height-percent:0;mso-width-relative:margin;mso-height-relative:margin" from="94.95pt,46.45pt" to="121.2pt,47.2pt" o:gfxdata="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" strokecolor="#5b9bd5 [3204]" strokeweight=".5pt">
                 <v:stroke joinstyle="miter"/>
               </v:line>
             </w:pict>
@@ -969,7 +969,7 @@
           </mc:Choice>
           <mc:Fallback>
             <w:pict>
-              <v:line w14:anchorId="1FDBAF74" id="Conector recto 11" o:spid="_x0000_s1026" style="position:absolute;z-index:251670528;visibility:visible;mso-wrap-style:square;mso-width-percent:0;mso-height-percent:0;mso-wrap-distance-left:9pt;mso-wrap-distance-top:0;mso-wrap-distance-right:9pt;mso-wrap-distance-bottom:0;mso-position-horizontal:absolute;mso-position-horizontal-relative:text;mso-position-vertical:absolute;mso-position-vertical-relative:text;mso-width-percent:0;mso-height-percent:0;mso-width-relative:margin;mso-height-relative:margin" from="91.95pt,14.95pt" to="91.95pt,45.7pt" o:gfxdata="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" strokecolor="#5b9bd5 [3204]" strokeweight=".5pt">
+              <v:line w14:anchorId="0A774252" id="Conector recto 11" o:spid="_x0000_s1026" style="position:absolute;z-index:251670528;visibility:visible;mso-wrap-style:square;mso-width-percent:0;mso-height-percent:0;mso-wrap-distance-left:9pt;mso-wrap-distance-top:0;mso-wrap-distance-right:9pt;mso-wrap-distance-bottom:0;mso-position-horizontal:absolute;mso-position-horizontal-relative:text;mso-position-vertical:absolute;mso-position-vertical-relative:text;mso-width-percent:0;mso-height-percent:0;mso-width-relative:margin;mso-height-relative:margin" from="91.95pt,14.95pt" to="91.95pt,45.7pt" o:gfxdata="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" strokecolor="#5b9bd5 [3204]" strokeweight=".5pt">
                 <v:stroke joinstyle="miter"/>
               </v:line>
             </w:pict>
@@ -1040,7 +1040,7 @@
           </mc:Choice>
           <mc:Fallback>
             <w:pict>
-              <v:line w14:anchorId="4196A14F" id="Conector recto 14" o:spid="_x0000_s1026" style="position:absolute;flip:x;z-index:251676672;visibility:visible;mso-wrap-style:square;mso-width-percent:0;mso-height-percent:0;mso-wrap-distance-left:9pt;mso-wrap-distance-top:0;mso-wrap-distance-right:9pt;mso-wrap-distance-bottom:0;mso-position-horizontal:absolute;mso-position-horizontal-relative:text;mso-position-vertical:absolute;mso-position-vertical-relative:text;mso-width-percent:0;mso-height-percent:0;mso-width-relative:margin;mso-height-relative:margin" from="93.45pt,12.75pt" to="120.45pt,13.5pt" o:gfxdata="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" strokecolor="#5b9bd5 [3204]" strokeweight=".5pt">
+              <v:line w14:anchorId="55D430C5" id="Conector recto 14" o:spid="_x0000_s1026" style="position:absolute;flip:x;z-index:251676672;visibility:visible;mso-wrap-style:square;mso-width-percent:0;mso-height-percent:0;mso-wrap-distance-left:9pt;mso-wrap-distance-top:0;mso-wrap-distance-right:9pt;mso-wrap-distance-bottom:0;mso-position-horizontal:absolute;mso-position-horizontal-relative:text;mso-position-vertical:absolute;mso-position-vertical-relative:text;mso-width-percent:0;mso-height-percent:0;mso-width-relative:margin;mso-height-relative:margin" from="93.45pt,12.75pt" to="120.45pt,13.5pt" o:gfxdata="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" strokecolor="#5b9bd5 [3204]" strokeweight=".5pt">
                 <v:stroke joinstyle="miter"/>
               </v:line>
             </w:pict>
@@ -1111,7 +1111,7 @@
           </mc:Choice>
           <mc:Fallback>
             <w:pict>
-              <v:line w14:anchorId="50EC9AF2" id="Conector recto 13" o:spid="_x0000_s1026" style="position:absolute;flip:x;z-index:251674624;visibility:visible;mso-wrap-style:square;mso-width-percent:0;mso-height-percent:0;mso-wrap-distance-left:9pt;mso-wrap-distance-top:0;mso-wrap-distance-right:9pt;mso-wrap-distance-bottom:0;mso-position-horizontal:absolute;mso-position-horizontal-relative:text;mso-position-vertical:absolute;mso-position-vertical-relative:text;mso-width-percent:0;mso-height-percent:0;mso-width-relative:margin;mso-height-relative:margin" from="120.45pt,13.5pt" to="121.2pt,48.75pt" o:gfxdata="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" strokecolor="#5b9bd5 [3204]" strokeweight=".5pt">
+              <v:line w14:anchorId="5C180B29" id="Conector recto 13" o:spid="_x0000_s1026" style="position:absolute;flip:x;z-index:251674624;visibility:visible;mso-wrap-style:square;mso-width-percent:0;mso-height-percent:0;mso-wrap-distance-left:9pt;mso-wrap-distance-top:0;mso-wrap-distance-right:9pt;mso-wrap-distance-bottom:0;mso-position-horizontal:absolute;mso-position-horizontal-relative:text;mso-position-vertical:absolute;mso-position-vertical-relative:text;mso-width-percent:0;mso-height-percent:0;mso-width-relative:margin;mso-height-relative:margin" from="120.45pt,13.5pt" to="121.2pt,48.75pt" o:gfxdata="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" strokecolor="#5b9bd5 [3204]" strokeweight=".5pt">
                 <v:stroke joinstyle="miter"/>
               </v:line>
             </w:pict>
@@ -1185,7 +1185,7 @@
           </mc:Choice>
           <mc:Fallback>
             <w:pict>
-              <v:shapetype w14:anchorId="6147CCFB" id="_x0000_t32" coordsize="21600,21600" o:spt="32" o:oned="t" path="m,l21600,21600e" filled="f">
+              <v:shapetype w14:anchorId="586251C7" id="_x0000_t32" coordsize="21600,21600" o:spt="32" o:oned="t" path="m,l21600,21600e" filled="f">
                 <v:path arrowok="t" fillok="f" o:connecttype="none"/>
                 <o:lock v:ext="edit" shapetype="t"/>
               </v:shapetype>
@@ -1263,7 +1263,7 @@
           </mc:Choice>
           <mc:Fallback>
             <w:pict>
-              <v:shape w14:anchorId="59166572" id="Conector recto de flecha 8" o:spid="_x0000_s1026" type="#_x0000_t32" style="position:absolute;margin-left:112.2pt;margin-top:3.15pt;width:44.25pt;height:3.6pt;flip:y;z-index:251667456;visibility:visible;mso-wrap-style:square;mso-width-percent:0;mso-height-percent:0;mso-wrap-distance-left:9pt;mso-wrap-distance-top:0;mso-wrap-distance-right:9pt;mso-wrap-distance-bottom:0;mso-position-horizontal:absolute;mso-position-horizontal-relative:text;mso-position-vertical:absolute;mso-position-vertical-relative:text;mso-width-percent:0;mso-height-percent:0;mso-width-relative:margin;mso-height-relative:margin" o:gfxdata="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" strokecolor="#5b9bd5 [3204]" strokeweight=".5pt">
+              <v:shape w14:anchorId="0EE88FE6" id="Conector recto de flecha 8" o:spid="_x0000_s1026" type="#_x0000_t32" style="position:absolute;margin-left:112.2pt;margin-top:3.15pt;width:44.25pt;height:3.6pt;flip:y;z-index:251667456;visibility:visible;mso-wrap-style:square;mso-width-percent:0;mso-height-percent:0;mso-wrap-distance-left:9pt;mso-wrap-distance-top:0;mso-wrap-distance-right:9pt;mso-wrap-distance-bottom:0;mso-position-horizontal:absolute;mso-position-horizontal-relative:text;mso-position-vertical:absolute;mso-position-vertical-relative:text;mso-width-percent:0;mso-height-percent:0;mso-width-relative:margin;mso-height-relative:margin" o:gfxdata="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" strokecolor="#5b9bd5 [3204]" strokeweight=".5pt">
                 <v:stroke endarrow="block" joinstyle="miter"/>
               </v:shape>
             </w:pict>
@@ -1388,7 +1388,7 @@
           </mc:Choice>
           <mc:Fallback>
             <w:pict>
-              <v:oval w14:anchorId="7428896C" id="Elipse 16" o:spid="_x0000_s1026" style="position:absolute;margin-left:101.7pt;margin-top:5.65pt;width:1in;height:29.25pt;z-index:251679744;visibility:visible;mso-wrap-style:square;mso-height-percent:0;mso-wrap-distance-left:9pt;mso-wrap-distance-top:0;mso-wrap-distance-right:9pt;mso-wrap-distance-bottom:0;mso-position-horizontal:absolute;mso-position-horizontal-relative:text;mso-position-vertical:absolute;mso-position-vertical-relative:text;mso-height-percent:0;mso-height-relative:margin;v-text-anchor:middle" o:gfxdata="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" fillcolor="#ffc000" strokecolor="#1f4d78 [1604]" strokeweight="1pt">
+              <v:oval w14:anchorId="46670557" id="Elipse 16" o:spid="_x0000_s1026" style="position:absolute;margin-left:101.7pt;margin-top:5.65pt;width:1in;height:29.25pt;z-index:251679744;visibility:visible;mso-wrap-style:square;mso-height-percent:0;mso-wrap-distance-left:9pt;mso-wrap-distance-top:0;mso-wrap-distance-right:9pt;mso-wrap-distance-bottom:0;mso-position-horizontal:absolute;mso-position-horizontal-relative:text;mso-position-vertical:absolute;mso-position-vertical-relative:text;mso-height-percent:0;mso-height-relative:margin;v-text-anchor:middle" o:gfxdata="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" fillcolor="#ffc000" strokecolor="#1f4d78 [1604]" strokeweight="1pt">
                 <v:stroke joinstyle="miter"/>
               </v:oval>
             </w:pict>
@@ -1630,7 +1630,7 @@
           </mc:Choice>
           <mc:Fallback>
             <w:pict>
-              <v:shape w14:anchorId="72287DC4" id="Conector recto de flecha 18" o:spid="_x0000_s1026" type="#_x0000_t32" style="position:absolute;margin-left:100.95pt;margin-top:17.05pt;width:57pt;height:7.5pt;flip:x;z-index:251683840;visibility:visible;mso-wrap-style:square;mso-width-percent:0;mso-height-percent:0;mso-wrap-distance-left:9pt;mso-wrap-distance-top:0;mso-wrap-distance-right:9pt;mso-wrap-distance-bottom:0;mso-position-horizontal:absolute;mso-position-horizontal-relative:text;mso-position-vertical:absolute;mso-position-vertical-relative:text;mso-width-percent:0;mso-height-percent:0;mso-width-relative:margin;mso-height-relative:margin" o:gfxdata="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" strokecolor="#5b9bd5 [3204]" strokeweight=".5pt">
+              <v:shape w14:anchorId="4C5F34E0" id="Conector recto de flecha 18" o:spid="_x0000_s1026" type="#_x0000_t32" style="position:absolute;margin-left:100.95pt;margin-top:17.05pt;width:57pt;height:7.5pt;flip:x;z-index:251683840;visibility:visible;mso-wrap-style:square;mso-width-percent:0;mso-height-percent:0;mso-wrap-distance-left:9pt;mso-wrap-distance-top:0;mso-wrap-distance-right:9pt;mso-wrap-distance-bottom:0;mso-position-horizontal:absolute;mso-position-horizontal-relative:text;mso-position-vertical:absolute;mso-position-vertical-relative:text;mso-width-percent:0;mso-height-percent:0;mso-width-relative:margin;mso-height-relative:margin" o:gfxdata="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" strokecolor="#5b9bd5 [3204]" strokeweight=".5pt">
                 <v:stroke endarrow="block" joinstyle="miter"/>
               </v:shape>
             </w:pict>
@@ -1945,7 +1945,7 @@
           </mc:Choice>
           <mc:Fallback>
             <w:pict>
-              <v:shape w14:anchorId="21393CC9" id="Conector recto de flecha 21" o:spid="_x0000_s1026" type="#_x0000_t32" style="position:absolute;margin-left:104.7pt;margin-top:5.25pt;width:47.25pt;height:9.75pt;flip:x y;z-index:251689984;visibility:visible;mso-wrap-style:square;mso-width-percent:0;mso-height-percent:0;mso-wrap-distance-left:9pt;mso-wrap-distance-top:0;mso-wrap-distance-right:9pt;mso-wrap-distance-bottom:0;mso-position-horizontal:absolute;mso-position-horizontal-relative:text;mso-position-vertical:absolute;mso-position-vertical-relative:text;mso-width-percent:0;mso-height-percent:0;mso-width-relative:margin;mso-height-relative:margin" o:gfxdata="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" strokecolor="#5b9bd5 [3204]" strokeweight=".5pt">
+              <v:shape w14:anchorId="24F15B1D" id="Conector recto de flecha 21" o:spid="_x0000_s1026" type="#_x0000_t32" style="position:absolute;margin-left:104.7pt;margin-top:5.25pt;width:47.25pt;height:9.75pt;flip:x y;z-index:251689984;visibility:visible;mso-wrap-style:square;mso-width-percent:0;mso-height-percent:0;mso-wrap-distance-left:9pt;mso-wrap-distance-top:0;mso-wrap-distance-right:9pt;mso-wrap-distance-bottom:0;mso-position-horizontal:absolute;mso-position-horizontal-relative:text;mso-position-vertical:absolute;mso-position-vertical-relative:text;mso-width-percent:0;mso-height-percent:0;mso-width-relative:margin;mso-height-relative:margin" o:gfxdata="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" strokecolor="#5b9bd5 [3204]" strokeweight=".5pt">
                 <v:stroke endarrow="block" joinstyle="miter"/>
               </v:shape>
             </w:pict>
@@ -2478,7 +2478,7 @@
           </mc:Choice>
           <mc:Fallback>
             <w:pict>
-              <v:shape w14:anchorId="19EE2FC5" id="Conector recto de flecha 27" o:spid="_x0000_s1026" type="#_x0000_t32" style="position:absolute;margin-left:123.45pt;margin-top:.4pt;width:50.25pt;height:27.75pt;z-index:251700224;visibility:visible;mso-wrap-style:square;mso-width-percent:0;mso-height-percent:0;mso-wrap-distance-left:9pt;mso-wrap-distance-top:0;mso-wrap-distance-right:9pt;mso-wrap-distance-bottom:0;mso-position-horizontal:absolute;mso-position-horizontal-relative:text;mso-position-vertical:absolute;mso-position-vertical-relative:text;mso-width-percent:0;mso-height-percent:0;mso-width-relative:margin;mso-height-relative:margin" o:gfxdata="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" strokecolor="#5b9bd5 [3204]" strokeweight=".5pt">
+              <v:shape w14:anchorId="0C056BD5" id="Conector recto de flecha 27" o:spid="_x0000_s1026" type="#_x0000_t32" style="position:absolute;margin-left:123.45pt;margin-top:.4pt;width:50.25pt;height:27.75pt;z-index:251700224;visibility:visible;mso-wrap-style:square;mso-width-percent:0;mso-height-percent:0;mso-wrap-distance-left:9pt;mso-wrap-distance-top:0;mso-wrap-distance-right:9pt;mso-wrap-distance-bottom:0;mso-position-horizontal:absolute;mso-position-horizontal-relative:text;mso-position-vertical:absolute;mso-position-vertical-relative:text;mso-width-percent:0;mso-height-percent:0;mso-width-relative:margin;mso-height-relative:margin" o:gfxdata="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" strokecolor="#5b9bd5 [3204]" strokeweight=".5pt">
                 <v:stroke endarrow="block" joinstyle="miter"/>
               </v:shape>
             </w:pict>
@@ -2552,7 +2552,7 @@
           </mc:Choice>
           <mc:Fallback>
             <w:pict>
-              <v:shape w14:anchorId="737DA932" id="Conector recto de flecha 28" o:spid="_x0000_s1026" type="#_x0000_t32" style="position:absolute;margin-left:202.2pt;margin-top:.4pt;width:57.75pt;height:27.75pt;flip:x;z-index:251702272;visibility:visible;mso-wrap-style:square;mso-width-percent:0;mso-height-percent:0;mso-wrap-distance-left:9pt;mso-wrap-distance-top:0;mso-wrap-distance-right:9pt;mso-wrap-distance-bottom:0;mso-position-horizontal:absolute;mso-position-horizontal-relative:text;mso-position-vertical:absolute;mso-position-vertical-relative:text;mso-width-percent:0;mso-height-percent:0;mso-width-relative:margin;mso-height-relative:margin" o:gfxdata="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" strokecolor="#5b9bd5 [3204]" strokeweight=".5pt">
+              <v:shape w14:anchorId="0E19086B" id="Conector recto de flecha 28" o:spid="_x0000_s1026" type="#_x0000_t32" style="position:absolute;margin-left:202.2pt;margin-top:.4pt;width:57.75pt;height:27.75pt;flip:x;z-index:251702272;visibility:visible;mso-wrap-style:square;mso-width-percent:0;mso-height-percent:0;mso-wrap-distance-left:9pt;mso-wrap-distance-top:0;mso-wrap-distance-right:9pt;mso-wrap-distance-bottom:0;mso-position-horizontal:absolute;mso-position-horizontal-relative:text;mso-position-vertical:absolute;mso-position-vertical-relative:text;mso-width-percent:0;mso-height-percent:0;mso-width-relative:margin;mso-height-relative:margin" o:gfxdata="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" strokecolor="#5b9bd5 [3204]" strokeweight=".5pt">
                 <v:stroke endarrow="block" joinstyle="miter"/>
               </v:shape>
             </w:pict>
@@ -2809,7 +2809,7 @@
           </mc:Choice>
           <mc:Fallback>
             <w:pict>
-              <v:line w14:anchorId="3786FAFB" id="Conector recto 195" o:spid="_x0000_s1026" style="position:absolute;flip:y;z-index:251713536;visibility:visible;mso-wrap-style:square;mso-width-percent:0;mso-height-percent:0;mso-wrap-distance-left:9pt;mso-wrap-distance-top:0;mso-wrap-distance-right:9pt;mso-wrap-distance-bottom:0;mso-position-horizontal:absolute;mso-position-horizontal-relative:text;mso-position-vertical:absolute;mso-position-vertical-relative:text;mso-width-percent:0;mso-height-percent:0;mso-width-relative:margin;mso-height-relative:margin" from="269.7pt,13.2pt" to="281.7pt,21.45pt" o:gfxdata="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" strokecolor="#5b9bd5 [3204]" strokeweight=".5pt">
+              <v:line w14:anchorId="3AA36053" id="Conector recto 195" o:spid="_x0000_s1026" style="position:absolute;flip:y;z-index:251713536;visibility:visible;mso-wrap-style:square;mso-width-percent:0;mso-height-percent:0;mso-wrap-distance-left:9pt;mso-wrap-distance-top:0;mso-wrap-distance-right:9pt;mso-wrap-distance-bottom:0;mso-position-horizontal:absolute;mso-position-horizontal-relative:text;mso-position-vertical:absolute;mso-position-vertical-relative:text;mso-width-percent:0;mso-height-percent:0;mso-width-relative:margin;mso-height-relative:margin" from="269.7pt,13.2pt" to="281.7pt,21.45pt" o:gfxdata="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" strokecolor="#5b9bd5 [3204]" strokeweight=".5pt">
                 <v:stroke joinstyle="miter"/>
               </v:line>
             </w:pict>
@@ -2880,7 +2880,7 @@
           </mc:Choice>
           <mc:Fallback>
             <w:pict>
-              <v:line w14:anchorId="62E3EDBE" id="Conector recto 194" o:spid="_x0000_s1026" style="position:absolute;flip:y;z-index:251711488;visibility:visible;mso-wrap-style:square;mso-width-percent:0;mso-height-percent:0;mso-wrap-distance-left:9pt;mso-wrap-distance-top:0;mso-wrap-distance-right:9pt;mso-wrap-distance-bottom:0;mso-position-horizontal:absolute;mso-position-horizontal-relative:text;mso-position-vertical:absolute;mso-position-vertical-relative:text;mso-width-percent:0;mso-height-percent:0;mso-width-relative:margin;mso-height-relative:margin" from="199.95pt,13.95pt" to="199.95pt,24.45pt" o:gfxdata="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" strokecolor="#5b9bd5 [3204]" strokeweight=".5pt">
+              <v:line w14:anchorId="23424DF3" id="Conector recto 194" o:spid="_x0000_s1026" style="position:absolute;flip:y;z-index:251711488;visibility:visible;mso-wrap-style:square;mso-width-percent:0;mso-height-percent:0;mso-wrap-distance-left:9pt;mso-wrap-distance-top:0;mso-wrap-distance-right:9pt;mso-wrap-distance-bottom:0;mso-position-horizontal:absolute;mso-position-horizontal-relative:text;mso-position-vertical:absolute;mso-position-vertical-relative:text;mso-width-percent:0;mso-height-percent:0;mso-width-relative:margin;mso-height-relative:margin" from="199.95pt,13.95pt" to="199.95pt,24.45pt" o:gfxdata="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" strokecolor="#5b9bd5 [3204]" strokeweight=".5pt">
                 <v:stroke joinstyle="miter"/>
               </v:line>
             </w:pict>
@@ -2951,7 +2951,7 @@
           </mc:Choice>
           <mc:Fallback>
             <w:pict>
-              <v:line w14:anchorId="7761D2CF" id="Conector recto 29" o:spid="_x0000_s1026" style="position:absolute;z-index:251703296;visibility:visible;mso-wrap-style:square;mso-width-percent:0;mso-height-percent:0;mso-wrap-distance-left:9pt;mso-wrap-distance-top:0;mso-wrap-distance-right:9pt;mso-wrap-distance-bottom:0;mso-position-horizontal:center;mso-position-horizontal-relative:margin;mso-position-vertical:absolute;mso-position-vertical-relative:text;mso-width-percent:0;mso-height-percent:0;mso-width-relative:margin;mso-height-relative:margin" from="0,7.2pt" to="82.5pt,7.95pt" o:gfxdata="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" strokecolor="#5b9bd5 [3204]" strokeweight=".5pt">
+              <v:line w14:anchorId="032A7020" id="Conector recto 29" o:spid="_x0000_s1026" style="position:absolute;z-index:251703296;visibility:visible;mso-wrap-style:square;mso-width-percent:0;mso-height-percent:0;mso-wrap-distance-left:9pt;mso-wrap-distance-top:0;mso-wrap-distance-right:9pt;mso-wrap-distance-bottom:0;mso-position-horizontal:center;mso-position-horizontal-relative:margin;mso-position-vertical:absolute;mso-position-vertical-relative:text;mso-width-percent:0;mso-height-percent:0;mso-width-relative:margin;mso-height-relative:margin" from="0,7.2pt" to="82.5pt,7.95pt" o:gfxdata="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" strokecolor="#5b9bd5 [3204]" strokeweight=".5pt">
                 <v:stroke joinstyle="miter"/>
                 <w10:wrap anchorx="margin"/>
               </v:line>
@@ -3023,7 +3023,7 @@
           </mc:Choice>
           <mc:Fallback>
             <w:pict>
-              <v:line w14:anchorId="33EA6E88" id="Conector recto 192" o:spid="_x0000_s1026" style="position:absolute;flip:x y;z-index:251707392;visibility:visible;mso-wrap-style:square;mso-width-percent:0;mso-height-percent:0;mso-wrap-distance-left:9pt;mso-wrap-distance-top:0;mso-wrap-distance-right:9pt;mso-wrap-distance-bottom:0;mso-position-horizontal:absolute;mso-position-horizontal-relative:text;mso-position-vertical:absolute;mso-position-vertical-relative:text;mso-width-percent:0;mso-height-percent:0;mso-width-relative:margin;mso-height-relative:margin" from="187.95pt,1.95pt" to="187.95pt,15.45pt" o:gfxdata="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" strokecolor="#5b9bd5 [3204]" strokeweight=".5pt">
+              <v:line w14:anchorId="5EFB06D7" id="Conector recto 192" o:spid="_x0000_s1026" style="position:absolute;flip:x y;z-index:251707392;visibility:visible;mso-wrap-style:square;mso-width-percent:0;mso-height-percent:0;mso-wrap-distance-left:9pt;mso-wrap-distance-top:0;mso-wrap-distance-right:9pt;mso-wrap-distance-bottom:0;mso-position-horizontal:absolute;mso-position-horizontal-relative:text;mso-position-vertical:absolute;mso-position-vertical-relative:text;mso-width-percent:0;mso-height-percent:0;mso-width-relative:margin;mso-height-relative:margin" from="187.95pt,1.95pt" to="187.95pt,15.45pt" o:gfxdata="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" strokecolor="#5b9bd5 [3204]" strokeweight=".5pt">
                 <v:stroke joinstyle="miter"/>
               </v:line>
             </w:pict>
@@ -3094,7 +3094,7 @@
           </mc:Choice>
           <mc:Fallback>
             <w:pict>
-              <v:line w14:anchorId="78B3F62F" id="Conector recto 30" o:spid="_x0000_s1026" style="position:absolute;flip:x y;z-index:251705344;visibility:visible;mso-wrap-style:square;mso-width-percent:0;mso-height-percent:0;mso-wrap-distance-left:9pt;mso-wrap-distance-top:0;mso-wrap-distance-right:9pt;mso-wrap-distance-bottom:0;mso-position-horizontal:absolute;mso-position-horizontal-relative:text;mso-position-vertical:absolute;mso-position-vertical-relative:text;mso-width-percent:0;mso-height-percent:0;mso-width-relative:margin;mso-height-relative:margin" from="250.95pt,.45pt" to="250.95pt,13.95pt" o:gfxdata="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" strokecolor="#5b9bd5 [3204]" strokeweight=".5pt">
+              <v:line w14:anchorId="213D1C10" id="Conector recto 30" o:spid="_x0000_s1026" style="position:absolute;flip:x y;z-index:251705344;visibility:visible;mso-wrap-style:square;mso-width-percent:0;mso-height-percent:0;mso-wrap-distance-left:9pt;mso-wrap-distance-top:0;mso-wrap-distance-right:9pt;mso-wrap-distance-bottom:0;mso-position-horizontal:absolute;mso-position-horizontal-relative:text;mso-position-vertical:absolute;mso-position-vertical-relative:text;mso-width-percent:0;mso-height-percent:0;mso-width-relative:margin;mso-height-relative:margin" from="250.95pt,.45pt" to="250.95pt,13.95pt" o:gfxdata="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" strokecolor="#5b9bd5 [3204]" strokeweight=".5pt">
                 <v:stroke joinstyle="miter"/>
               </v:line>
             </w:pict>
@@ -3189,7 +3189,7 @@
           </mc:Choice>
           <mc:Fallback>
             <w:pict>
-              <v:line w14:anchorId="184AB1B7" id="Conector recto 197" o:spid="_x0000_s1026" style="position:absolute;flip:x y;z-index:251717632;visibility:visible;mso-wrap-style:square;mso-width-percent:0;mso-height-percent:0;mso-wrap-distance-left:9pt;mso-wrap-distance-top:0;mso-wrap-distance-right:9pt;mso-wrap-distance-bottom:0;mso-position-horizontal:absolute;mso-position-horizontal-relative:text;mso-position-vertical:absolute;mso-position-vertical-relative:text;mso-width-percent:0;mso-height-percent:0;mso-width-relative:margin;mso-height-relative:margin" from="270.45pt,7.05pt" to="278.7pt,14.55pt" o:gfxdata="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" strokecolor="#5b9bd5 [3204]" strokeweight=".5pt">
+              <v:line w14:anchorId="3E2C6021" id="Conector recto 197" o:spid="_x0000_s1026" style="position:absolute;flip:x y;z-index:251717632;visibility:visible;mso-wrap-style:square;mso-width-percent:0;mso-height-percent:0;mso-wrap-distance-left:9pt;mso-wrap-distance-top:0;mso-wrap-distance-right:9pt;mso-wrap-distance-bottom:0;mso-position-horizontal:absolute;mso-position-horizontal-relative:text;mso-position-vertical:absolute;mso-position-vertical-relative:text;mso-width-percent:0;mso-height-percent:0;mso-width-relative:margin;mso-height-relative:margin" from="270.45pt,7.05pt" to="278.7pt,14.55pt" o:gfxdata="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" strokecolor="#5b9bd5 [3204]" strokeweight=".5pt">
                 <v:stroke joinstyle="miter"/>
               </v:line>
             </w:pict>
@@ -3260,7 +3260,7 @@
           </mc:Choice>
           <mc:Fallback>
             <w:pict>
-              <v:line w14:anchorId="4998A31E" id="Conector recto 196" o:spid="_x0000_s1026" style="position:absolute;flip:x;z-index:251715584;visibility:visible;mso-wrap-style:square;mso-width-percent:0;mso-height-percent:0;mso-wrap-distance-left:9pt;mso-wrap-distance-top:0;mso-wrap-distance-right:9pt;mso-wrap-distance-bottom:0;mso-position-horizontal:absolute;mso-position-horizontal-relative:text;mso-position-vertical:absolute;mso-position-vertical-relative:text;mso-width-percent:0;mso-height-percent:0;mso-width-relative:margin;mso-height-relative:margin" from="268.95pt,7.05pt" to="283.95pt,7.8pt" o:gfxdata="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" strokecolor="#5b9bd5 [3204]" strokeweight=".5pt">
+              <v:line w14:anchorId="3BC26EA9" id="Conector recto 196" o:spid="_x0000_s1026" style="position:absolute;flip:x;z-index:251715584;visibility:visible;mso-wrap-style:square;mso-width-percent:0;mso-height-percent:0;mso-wrap-distance-left:9pt;mso-wrap-distance-top:0;mso-wrap-distance-right:9pt;mso-wrap-distance-bottom:0;mso-position-horizontal:absolute;mso-position-horizontal-relative:text;mso-position-vertical:absolute;mso-position-vertical-relative:text;mso-width-percent:0;mso-height-percent:0;mso-width-relative:margin;mso-height-relative:margin" from="268.95pt,7.05pt" to="283.95pt,7.8pt" o:gfxdata="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" strokecolor="#5b9bd5 [3204]" strokeweight=".5pt">
                 <v:stroke joinstyle="miter"/>
               </v:line>
             </w:pict>
@@ -3331,7 +3331,7 @@
           </mc:Choice>
           <mc:Fallback>
             <w:pict>
-              <v:line w14:anchorId="16EC2F7B" id="Conector recto 193" o:spid="_x0000_s1026" style="position:absolute;z-index:251709440;visibility:visible;mso-wrap-style:square;mso-width-percent:0;mso-height-percent:0;mso-wrap-distance-left:9pt;mso-wrap-distance-top:0;mso-wrap-distance-right:9pt;mso-wrap-distance-bottom:0;mso-position-horizontal:absolute;mso-position-horizontal-relative:margin;mso-position-vertical:absolute;mso-position-vertical-relative:text;mso-width-percent:0;mso-height-percent:0;mso-width-relative:margin;mso-height-relative:margin" from="190.95pt,4.8pt" to="271.2pt,5.55pt" o:gfxdata="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" strokecolor="#5b9bd5 [3204]" strokeweight=".5pt">
+              <v:line w14:anchorId="165BADCF" id="Conector recto 193" o:spid="_x0000_s1026" style="position:absolute;z-index:251709440;visibility:visible;mso-wrap-style:square;mso-width-percent:0;mso-height-percent:0;mso-wrap-distance-left:9pt;mso-wrap-distance-top:0;mso-wrap-distance-right:9pt;mso-wrap-distance-bottom:0;mso-position-horizontal:absolute;mso-position-horizontal-relative:margin;mso-position-vertical:absolute;mso-position-vertical-relative:text;mso-width-percent:0;mso-height-percent:0;mso-width-relative:margin;mso-height-relative:margin" from="190.95pt,4.8pt" to="271.2pt,5.55pt" o:gfxdata="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" strokecolor="#5b9bd5 [3204]" strokeweight=".5pt">
                 <v:stroke joinstyle="miter"/>
                 <w10:wrap anchorx="margin"/>
               </v:line>
@@ -3421,7 +3421,7 @@
           </mc:Choice>
           <mc:Fallback>
             <w:pict>
-              <v:line w14:anchorId="7416606B" id="Conector recto 204" o:spid="_x0000_s1026" style="position:absolute;flip:y;z-index:251731968;visibility:visible;mso-wrap-style:square;mso-width-percent:0;mso-height-percent:0;mso-wrap-distance-left:9pt;mso-wrap-distance-top:0;mso-wrap-distance-right:9pt;mso-wrap-distance-bottom:0;mso-position-horizontal:absolute;mso-position-horizontal-relative:margin;mso-position-vertical:absolute;mso-position-vertical-relative:text;mso-width-percent:0;mso-height-percent:0;mso-width-relative:margin;mso-height-relative:margin" from="302.7pt,.9pt" to="312.45pt,9.15pt" o:gfxdata="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" strokecolor="#5b9bd5 [3204]" strokeweight=".5pt">
+              <v:line w14:anchorId="2DC365DD" id="Conector recto 204" o:spid="_x0000_s1026" style="position:absolute;flip:y;z-index:251731968;visibility:visible;mso-wrap-style:square;mso-width-percent:0;mso-height-percent:0;mso-wrap-distance-left:9pt;mso-wrap-distance-top:0;mso-wrap-distance-right:9pt;mso-wrap-distance-bottom:0;mso-position-horizontal:absolute;mso-position-horizontal-relative:margin;mso-position-vertical:absolute;mso-position-vertical-relative:text;mso-width-percent:0;mso-height-percent:0;mso-width-relative:margin;mso-height-relative:margin" from="302.7pt,.9pt" to="312.45pt,9.15pt" o:gfxdata="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" strokecolor="#5b9bd5 [3204]" strokeweight=".5pt">
                 <v:stroke joinstyle="miter"/>
                 <w10:wrap anchorx="margin"/>
               </v:line>
@@ -3493,7 +3493,7 @@
           </mc:Choice>
           <mc:Fallback>
             <w:pict>
-              <v:line w14:anchorId="34E71E12" id="Conector recto 203" o:spid="_x0000_s1026" style="position:absolute;z-index:251729920;visibility:visible;mso-wrap-style:square;mso-width-percent:0;mso-height-percent:0;mso-wrap-distance-left:9pt;mso-wrap-distance-top:0;mso-wrap-distance-right:9pt;mso-wrap-distance-bottom:0;mso-position-horizontal:absolute;mso-position-horizontal-relative:margin;mso-position-vertical:absolute;mso-position-vertical-relative:text;mso-width-percent:0;mso-height-percent:0;mso-width-relative:margin;mso-height-relative:margin" from="301.95pt,9.15pt" to="309.45pt,18.9pt" o:gfxdata="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" strokecolor="#5b9bd5 [3204]" strokeweight=".5pt">
+              <v:line w14:anchorId="43267365" id="Conector recto 203" o:spid="_x0000_s1026" style="position:absolute;z-index:251729920;visibility:visible;mso-wrap-style:square;mso-width-percent:0;mso-height-percent:0;mso-wrap-distance-left:9pt;mso-wrap-distance-top:0;mso-wrap-distance-right:9pt;mso-wrap-distance-bottom:0;mso-position-horizontal:absolute;mso-position-horizontal-relative:margin;mso-position-vertical:absolute;mso-position-vertical-relative:text;mso-width-percent:0;mso-height-percent:0;mso-width-relative:margin;mso-height-relative:margin" from="301.95pt,9.15pt" to="309.45pt,18.9pt" o:gfxdata="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" strokecolor="#5b9bd5 [3204]" strokeweight=".5pt">
                 <v:stroke joinstyle="miter"/>
                 <w10:wrap anchorx="margin"/>
               </v:line>
@@ -3565,7 +3565,7 @@
           </mc:Choice>
           <mc:Fallback>
             <w:pict>
-              <v:line w14:anchorId="45AF73BD" id="Conector recto 202" o:spid="_x0000_s1026" style="position:absolute;flip:y;z-index:251727872;visibility:visible;mso-wrap-style:square;mso-width-percent:0;mso-height-percent:0;mso-wrap-distance-left:9pt;mso-wrap-distance-top:0;mso-wrap-distance-right:9pt;mso-wrap-distance-bottom:0;mso-position-horizontal:absolute;mso-position-horizontal-relative:margin;mso-position-vertical:absolute;mso-position-vertical-relative:text;mso-width-percent:0;mso-height-percent:0;mso-width-relative:margin;mso-height-relative:margin" from="306pt,9.75pt" to="315.75pt,9.75pt" o:gfxdata="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" strokecolor="#5b9bd5 [3204]" strokeweight=".5pt">
+              <v:line w14:anchorId="7B9B99CB" id="Conector recto 202" o:spid="_x0000_s1026" style="position:absolute;flip:y;z-index:251727872;visibility:visible;mso-wrap-style:square;mso-width-percent:0;mso-height-percent:0;mso-wrap-distance-left:9pt;mso-wrap-distance-top:0;mso-wrap-distance-right:9pt;mso-wrap-distance-bottom:0;mso-position-horizontal:absolute;mso-position-horizontal-relative:margin;mso-position-vertical:absolute;mso-position-vertical-relative:text;mso-width-percent:0;mso-height-percent:0;mso-width-relative:margin;mso-height-relative:margin" from="306pt,9.75pt" to="315.75pt,9.75pt" o:gfxdata="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" strokecolor="#5b9bd5 [3204]" strokeweight=".5pt">
                 <v:stroke joinstyle="miter"/>
                 <w10:wrap anchorx="margin"/>
               </v:line>
@@ -3637,7 +3637,7 @@
           </mc:Choice>
           <mc:Fallback>
             <w:pict>
-              <v:line w14:anchorId="2C1BE824" id="Conector recto 200" o:spid="_x0000_s1026" style="position:absolute;flip:y;z-index:251723776;visibility:visible;mso-wrap-style:square;mso-width-percent:0;mso-height-percent:0;mso-wrap-distance-left:9pt;mso-wrap-distance-top:0;mso-wrap-distance-right:9pt;mso-wrap-distance-bottom:0;mso-position-horizontal:absolute;mso-position-horizontal-relative:margin;mso-position-vertical:absolute;mso-position-vertical-relative:text;mso-width-percent:0;mso-height-percent:0;mso-width-relative:margin;mso-height-relative:margin" from="212.7pt,9.15pt" to="229.95pt,9.9pt" o:gfxdata="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" strokecolor="#5b9bd5 [3204]" strokeweight=".5pt">
+              <v:line w14:anchorId="5905710F" id="Conector recto 200" o:spid="_x0000_s1026" style="position:absolute;flip:y;z-index:251723776;visibility:visible;mso-wrap-style:square;mso-width-percent:0;mso-height-percent:0;mso-wrap-distance-left:9pt;mso-wrap-distance-top:0;mso-wrap-distance-right:9pt;mso-wrap-distance-bottom:0;mso-position-horizontal:absolute;mso-position-horizontal-relative:margin;mso-position-vertical:absolute;mso-position-vertical-relative:text;mso-width-percent:0;mso-height-percent:0;mso-width-relative:margin;mso-height-relative:margin" from="212.7pt,9.15pt" to="229.95pt,9.9pt" o:gfxdata="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" strokecolor="#5b9bd5 [3204]" strokeweight=".5pt">
                 <v:stroke joinstyle="miter"/>
                 <w10:wrap anchorx="margin"/>
               </v:line>
@@ -3709,7 +3709,7 @@
           </mc:Choice>
           <mc:Fallback>
             <w:pict>
-              <v:line w14:anchorId="7456CAC8" id="Conector recto 201" o:spid="_x0000_s1026" style="position:absolute;z-index:251725824;visibility:visible;mso-wrap-style:square;mso-width-percent:0;mso-height-percent:0;mso-wrap-distance-left:9pt;mso-wrap-distance-top:0;mso-wrap-distance-right:9pt;mso-wrap-distance-bottom:0;mso-position-horizontal:absolute;mso-position-horizontal-relative:margin;mso-position-vertical:absolute;mso-position-vertical-relative:text;mso-width-percent:0;mso-height-percent:0;mso-width-relative:margin;mso-height-relative:margin" from="215.7pt,1.65pt" to="226.95pt,7.65pt" o:gfxdata="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" strokecolor="#5b9bd5 [3204]" strokeweight=".5pt">
+              <v:line w14:anchorId="10F42F87" id="Conector recto 201" o:spid="_x0000_s1026" style="position:absolute;z-index:251725824;visibility:visible;mso-wrap-style:square;mso-width-percent:0;mso-height-percent:0;mso-wrap-distance-left:9pt;mso-wrap-distance-top:0;mso-wrap-distance-right:9pt;mso-wrap-distance-bottom:0;mso-position-horizontal:absolute;mso-position-horizontal-relative:margin;mso-position-vertical:absolute;mso-position-vertical-relative:text;mso-width-percent:0;mso-height-percent:0;mso-width-relative:margin;mso-height-relative:margin" from="215.7pt,1.65pt" to="226.95pt,7.65pt" o:gfxdata="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" strokecolor="#5b9bd5 [3204]" strokeweight=".5pt">
                 <v:stroke joinstyle="miter"/>
                 <w10:wrap anchorx="margin"/>
               </v:line>
@@ -3781,7 +3781,7 @@
           </mc:Choice>
           <mc:Fallback>
             <w:pict>
-              <v:line w14:anchorId="288B37B4" id="Conector recto 199" o:spid="_x0000_s1026" style="position:absolute;flip:y;z-index:251721728;visibility:visible;mso-wrap-style:square;mso-width-percent:0;mso-height-percent:0;mso-wrap-distance-left:9pt;mso-wrap-distance-top:0;mso-wrap-distance-right:9pt;mso-wrap-distance-bottom:0;mso-position-horizontal:center;mso-position-horizontal-relative:margin;mso-position-vertical:absolute;mso-position-vertical-relative:text;mso-width-percent:0;mso-height-percent:0;mso-width-relative:margin;mso-height-relative:margin" from="0,10.45pt" to="12pt,18.7pt" o:gfxdata="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" strokecolor="#5b9bd5 [3204]" strokeweight=".5pt">
+              <v:line w14:anchorId="55CEE5A0" id="Conector recto 199" o:spid="_x0000_s1026" style="position:absolute;flip:y;z-index:251721728;visibility:visible;mso-wrap-style:square;mso-width-percent:0;mso-height-percent:0;mso-wrap-distance-left:9pt;mso-wrap-distance-top:0;mso-wrap-distance-right:9pt;mso-wrap-distance-bottom:0;mso-position-horizontal:center;mso-position-horizontal-relative:margin;mso-position-vertical:absolute;mso-position-vertical-relative:text;mso-width-percent:0;mso-height-percent:0;mso-width-relative:margin;mso-height-relative:margin" from="0,10.45pt" to="12pt,18.7pt" o:gfxdata="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" strokecolor="#5b9bd5 [3204]" strokeweight=".5pt">
                 <v:stroke joinstyle="miter"/>
                 <w10:wrap anchorx="margin"/>
               </v:line>
@@ -3853,7 +3853,7 @@
           </mc:Choice>
           <mc:Fallback>
             <w:pict>
-              <v:line w14:anchorId="335160F5" id="Conector recto 198" o:spid="_x0000_s1026" style="position:absolute;z-index:251719680;visibility:visible;mso-wrap-style:square;mso-width-percent:0;mso-height-percent:0;mso-wrap-distance-left:9pt;mso-wrap-distance-top:0;mso-wrap-distance-right:9pt;mso-wrap-distance-bottom:0;mso-position-horizontal:absolute;mso-position-horizontal-relative:margin;mso-position-vertical:absolute;mso-position-vertical-relative:text;mso-width-percent:0;mso-height-percent:0;mso-width-relative:margin;mso-height-relative:margin" from="225.75pt,8.95pt" to="306pt,9.7pt" o:gfxdata="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" strokecolor="#5b9bd5 [3204]" strokeweight=".5pt">
+              <v:line w14:anchorId="7F40C7B0" id="Conector recto 198" o:spid="_x0000_s1026" style="position:absolute;z-index:251719680;visibility:visible;mso-wrap-style:square;mso-width-percent:0;mso-height-percent:0;mso-wrap-distance-left:9pt;mso-wrap-distance-top:0;mso-wrap-distance-right:9pt;mso-wrap-distance-bottom:0;mso-position-horizontal:absolute;mso-position-horizontal-relative:margin;mso-position-vertical:absolute;mso-position-vertical-relative:text;mso-width-percent:0;mso-height-percent:0;mso-width-relative:margin;mso-height-relative:margin" from="225.75pt,8.95pt" to="306pt,9.7pt" o:gfxdata="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" strokecolor="#5b9bd5 [3204]" strokeweight=".5pt">
                 <v:stroke joinstyle="miter"/>
                 <w10:wrap anchorx="margin"/>
               </v:line>
@@ -3943,7 +3943,7 @@
           </mc:Choice>
           <mc:Fallback>
             <w:pict>
-              <v:line w14:anchorId="68D6E574" id="Conector recto 207" o:spid="_x0000_s1026" style="position:absolute;flip:x y;z-index:251738112;visibility:visible;mso-wrap-style:square;mso-width-percent:0;mso-height-percent:0;mso-wrap-distance-left:9pt;mso-wrap-distance-top:0;mso-wrap-distance-right:9pt;mso-wrap-distance-bottom:0;mso-position-horizontal:absolute;mso-position-horizontal-relative:text;mso-position-vertical:absolute;mso-position-vertical-relative:text;mso-width-percent:0;mso-height-percent:0;mso-width-relative:margin;mso-height-relative:margin" from="243.45pt,3.8pt" to="243.45pt,17.3pt" o:gfxdata="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" strokecolor="#5b9bd5 [3204]" strokeweight=".5pt">
+              <v:line w14:anchorId="1B671D78" id="Conector recto 207" o:spid="_x0000_s1026" style="position:absolute;flip:x y;z-index:251738112;visibility:visible;mso-wrap-style:square;mso-width-percent:0;mso-height-percent:0;mso-wrap-distance-left:9pt;mso-wrap-distance-top:0;mso-wrap-distance-right:9pt;mso-wrap-distance-bottom:0;mso-position-horizontal:absolute;mso-position-horizontal-relative:text;mso-position-vertical:absolute;mso-position-vertical-relative:text;mso-width-percent:0;mso-height-percent:0;mso-width-relative:margin;mso-height-relative:margin" from="243.45pt,3.8pt" to="243.45pt,17.3pt" o:gfxdata="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" strokecolor="#5b9bd5 [3204]" strokeweight=".5pt">
                 <v:stroke joinstyle="miter"/>
               </v:line>
             </w:pict>
@@ -4014,7 +4014,7 @@
           </mc:Choice>
           <mc:Fallback>
             <w:pict>
-              <v:line w14:anchorId="79388457" id="Conector recto 206" o:spid="_x0000_s1026" style="position:absolute;flip:x y;z-index:251736064;visibility:visible;mso-wrap-style:square;mso-width-percent:0;mso-height-percent:0;mso-wrap-distance-left:9pt;mso-wrap-distance-top:0;mso-wrap-distance-right:9pt;mso-wrap-distance-bottom:0;mso-position-horizontal:absolute;mso-position-horizontal-relative:text;mso-position-vertical:absolute;mso-position-vertical-relative:text;mso-width-percent:0;mso-height-percent:0;mso-width-relative:margin;mso-height-relative:margin" from="250.95pt,3.05pt" to="250.95pt,16.55pt" o:gfxdata="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" strokecolor="#5b9bd5 [3204]" strokeweight=".5pt">
+              <v:line w14:anchorId="47625D13" id="Conector recto 206" o:spid="_x0000_s1026" style="position:absolute;flip:x y;z-index:251736064;visibility:visible;mso-wrap-style:square;mso-width-percent:0;mso-height-percent:0;mso-wrap-distance-left:9pt;mso-wrap-distance-top:0;mso-wrap-distance-right:9pt;mso-wrap-distance-bottom:0;mso-position-horizontal:absolute;mso-position-horizontal-relative:text;mso-position-vertical:absolute;mso-position-vertical-relative:text;mso-width-percent:0;mso-height-percent:0;mso-width-relative:margin;mso-height-relative:margin" from="250.95pt,3.05pt" to="250.95pt,16.55pt" o:gfxdata="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" strokecolor="#5b9bd5 [3204]" strokeweight=".5pt">
                 <v:stroke joinstyle="miter"/>
               </v:line>
             </w:pict>
@@ -4085,7 +4085,7 @@
           </mc:Choice>
           <mc:Fallback>
             <w:pict>
-              <v:line w14:anchorId="7ABC3B28" id="Conector recto 205" o:spid="_x0000_s1026" style="position:absolute;z-index:251734016;visibility:visible;mso-wrap-style:square;mso-width-percent:0;mso-height-percent:0;mso-wrap-distance-left:9pt;mso-wrap-distance-top:0;mso-wrap-distance-right:9pt;mso-wrap-distance-bottom:0;mso-position-horizontal:center;mso-position-horizontal-relative:margin;mso-position-vertical:absolute;mso-position-vertical-relative:text;mso-width-percent:0;mso-height-percent:0;mso-width-relative:margin;mso-height-relative:margin" from="0,9pt" to="80.25pt,9.75pt" o:gfxdata="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" strokecolor="#5b9bd5 [3204]" strokeweight=".5pt">
+              <v:line w14:anchorId="6D30F8CF" id="Conector recto 205" o:spid="_x0000_s1026" style="position:absolute;z-index:251734016;visibility:visible;mso-wrap-style:square;mso-width-percent:0;mso-height-percent:0;mso-wrap-distance-left:9pt;mso-wrap-distance-top:0;mso-wrap-distance-right:9pt;mso-wrap-distance-bottom:0;mso-position-horizontal:center;mso-position-horizontal-relative:margin;mso-position-vertical:absolute;mso-position-vertical-relative:text;mso-width-percent:0;mso-height-percent:0;mso-width-relative:margin;mso-height-relative:margin" from="0,9pt" to="80.25pt,9.75pt" o:gfxdata="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" strokecolor="#5b9bd5 [3204]" strokeweight=".5pt">
                 <v:stroke joinstyle="miter"/>
                 <w10:wrap anchorx="margin"/>
               </v:line>
@@ -4180,7 +4180,7 @@
           </mc:Choice>
           <mc:Fallback>
             <w:pict>
-              <v:shapetype w14:anchorId="0EFBAF5C" id="_x0000_t120" coordsize="21600,21600" o:spt="120" path="m10800,qx,10800,10800,21600,21600,10800,10800,xe">
+              <v:shapetype w14:anchorId="4C9C07E6" id="_x0000_t120" coordsize="21600,21600" o:spt="120" path="m10800,qx,10800,10800,21600,21600,10800,10800,xe">
                 <v:path gradientshapeok="t" o:connecttype="custom" o:connectlocs="10800,0;3163,3163;0,10800;3163,18437;10800,21600;18437,18437;21600,10800;18437,3163" textboxrect="3163,3163,18437,18437"/>
               </v:shapetype>
               <v:shape id="Conector 210" o:spid="_x0000_s1026" type="#_x0000_t120" style="position:absolute;margin-left:214.2pt;margin-top:.65pt;width:5.25pt;height:18pt;z-index:251743232;visibility:visible;mso-wrap-style:square;mso-width-percent:0;mso-height-percent:0;mso-wrap-distance-left:9pt;mso-wrap-distance-top:0;mso-wrap-distance-right:9pt;mso-wrap-distance-bottom:0;mso-position-horizontal:absolute;mso-position-horizontal-relative:text;mso-position-vertical:absolute;mso-position-vertical-relative:text;mso-width-percent:0;mso-height-percent:0;mso-width-relative:margin;mso-height-relative:margin;v-text-anchor:middle" o:gfxdata="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" fillcolor="white [3201]" strokecolor="#70ad47 [3209]" strokeweight="1pt">
@@ -4254,7 +4254,7 @@
           </mc:Choice>
           <mc:Fallback>
             <w:pict>
-              <v:line w14:anchorId="36D591E2" id="Conector recto 209" o:spid="_x0000_s1026" style="position:absolute;flip:x y;z-index:251742208;visibility:visible;mso-wrap-style:square;mso-width-percent:0;mso-height-percent:0;mso-wrap-distance-left:9pt;mso-wrap-distance-top:0;mso-wrap-distance-right:9pt;mso-wrap-distance-bottom:0;mso-position-horizontal:absolute;mso-position-horizontal-relative:text;mso-position-vertical:absolute;mso-position-vertical-relative:text;mso-width-percent:0;mso-height-percent:0;mso-width-relative:margin;mso-height-relative:margin" from="226.2pt,4.4pt" to="226.2pt,17.9pt" o:gfxdata="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" strokecolor="#5b9bd5 [3204]" strokeweight=".5pt">
+              <v:line w14:anchorId="3A7FAA0F" id="Conector recto 209" o:spid="_x0000_s1026" style="position:absolute;flip:x y;z-index:251742208;visibility:visible;mso-wrap-style:square;mso-width-percent:0;mso-height-percent:0;mso-wrap-distance-left:9pt;mso-wrap-distance-top:0;mso-wrap-distance-right:9pt;mso-wrap-distance-bottom:0;mso-position-horizontal:absolute;mso-position-horizontal-relative:text;mso-position-vertical:absolute;mso-position-vertical-relative:text;mso-width-percent:0;mso-height-percent:0;mso-width-relative:margin;mso-height-relative:margin" from="226.2pt,4.4pt" to="226.2pt,17.9pt" o:gfxdata="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" strokecolor="#5b9bd5 [3204]" strokeweight=".5pt">
                 <v:stroke joinstyle="miter"/>
               </v:line>
             </w:pict>
@@ -4325,7 +4325,7 @@
           </mc:Choice>
           <mc:Fallback>
             <w:pict>
-              <v:line w14:anchorId="1994A94B" id="Conector recto 208" o:spid="_x0000_s1026" style="position:absolute;z-index:251740160;visibility:visible;mso-wrap-style:square;mso-width-percent:0;mso-height-percent:0;mso-wrap-distance-left:9pt;mso-wrap-distance-top:0;mso-wrap-distance-right:9pt;mso-wrap-distance-bottom:0;mso-position-horizontal:absolute;mso-position-horizontal-relative:margin;mso-position-vertical:absolute;mso-position-vertical-relative:text;mso-width-percent:0;mso-height-percent:0;mso-width-relative:margin;mso-height-relative:margin" from="157.95pt,8.15pt" to="238.2pt,8.9pt" o:gfxdata="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" strokecolor="#5b9bd5 [3204]" strokeweight=".5pt">
+              <v:line w14:anchorId="06AA1570" id="Conector recto 208" o:spid="_x0000_s1026" style="position:absolute;z-index:251740160;visibility:visible;mso-wrap-style:square;mso-width-percent:0;mso-height-percent:0;mso-wrap-distance-left:9pt;mso-wrap-distance-top:0;mso-wrap-distance-right:9pt;mso-wrap-distance-bottom:0;mso-position-horizontal:absolute;mso-position-horizontal-relative:margin;mso-position-vertical:absolute;mso-position-vertical-relative:text;mso-width-percent:0;mso-height-percent:0;mso-width-relative:margin;mso-height-relative:margin" from="157.95pt,8.15pt" to="238.2pt,8.9pt" o:gfxdata="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" strokecolor="#5b9bd5 [3204]" strokeweight=".5pt">
                 <v:stroke joinstyle="miter"/>
                 <w10:wrap anchorx="margin"/>
               </v:line>
@@ -4415,7 +4415,7 @@
           </mc:Choice>
           <mc:Fallback>
             <w:pict>
-              <v:line w14:anchorId="5D269F89" id="Conector recto 214" o:spid="_x0000_s1026" style="position:absolute;flip:x y;z-index:251751424;visibility:visible;mso-wrap-style:square;mso-width-percent:0;mso-height-percent:0;mso-wrap-distance-left:9pt;mso-wrap-distance-top:0;mso-wrap-distance-right:9pt;mso-wrap-distance-bottom:0;mso-position-horizontal:absolute;mso-position-horizontal-relative:text;mso-position-vertical:absolute;mso-position-vertical-relative:text;mso-width-percent:0;mso-height-percent:0;mso-width-relative:margin;mso-height-relative:margin" from="250.95pt,8pt" to="261.45pt,11.75pt" o:gfxdata="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" strokecolor="#5b9bd5 [3204]" strokeweight=".5pt">
+              <v:line w14:anchorId="422D1915" id="Conector recto 214" o:spid="_x0000_s1026" style="position:absolute;flip:x y;z-index:251751424;visibility:visible;mso-wrap-style:square;mso-width-percent:0;mso-height-percent:0;mso-wrap-distance-left:9pt;mso-wrap-distance-top:0;mso-wrap-distance-right:9pt;mso-wrap-distance-bottom:0;mso-position-horizontal:absolute;mso-position-horizontal-relative:text;mso-position-vertical:absolute;mso-position-vertical-relative:text;mso-width-percent:0;mso-height-percent:0;mso-width-relative:margin;mso-height-relative:margin" from="250.95pt,8pt" to="261.45pt,11.75pt" o:gfxdata="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" strokecolor="#5b9bd5 [3204]" strokeweight=".5pt">
                 <v:stroke joinstyle="miter"/>
               </v:line>
             </w:pict>
@@ -4486,7 +4486,7 @@
           </mc:Choice>
           <mc:Fallback>
             <w:pict>
-              <v:line w14:anchorId="22578DAC" id="Conector recto 213" o:spid="_x0000_s1026" style="position:absolute;flip:x;z-index:251749376;visibility:visible;mso-wrap-style:square;mso-width-percent:0;mso-height-percent:0;mso-wrap-distance-left:9pt;mso-wrap-distance-top:0;mso-wrap-distance-right:9pt;mso-wrap-distance-bottom:0;mso-position-horizontal:absolute;mso-position-horizontal-relative:text;mso-position-vertical:absolute;mso-position-vertical-relative:text;mso-width-percent:0;mso-height-percent:0;mso-width-relative:margin;mso-height-relative:margin" from="251.7pt,.5pt" to="262.2pt,6.5pt" o:gfxdata="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" strokecolor="#5b9bd5 [3204]" strokeweight=".5pt">
+              <v:line w14:anchorId="3F0DBF1D" id="Conector recto 213" o:spid="_x0000_s1026" style="position:absolute;flip:x;z-index:251749376;visibility:visible;mso-wrap-style:square;mso-width-percent:0;mso-height-percent:0;mso-wrap-distance-left:9pt;mso-wrap-distance-top:0;mso-wrap-distance-right:9pt;mso-wrap-distance-bottom:0;mso-position-horizontal:absolute;mso-position-horizontal-relative:text;mso-position-vertical:absolute;mso-position-vertical-relative:text;mso-width-percent:0;mso-height-percent:0;mso-width-relative:margin;mso-height-relative:margin" from="251.7pt,.5pt" to="262.2pt,6.5pt" o:gfxdata="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" strokecolor="#5b9bd5 [3204]" strokeweight=".5pt">
                 <v:stroke joinstyle="miter"/>
               </v:line>
             </w:pict>
@@ -4557,7 +4557,7 @@
           </mc:Choice>
           <mc:Fallback>
             <w:pict>
-              <v:line w14:anchorId="4A111CA5" id="Conector recto 212" o:spid="_x0000_s1026" style="position:absolute;flip:x y;z-index:251747328;visibility:visible;mso-wrap-style:square;mso-width-percent:0;mso-height-percent:0;mso-wrap-distance-left:9pt;mso-wrap-distance-top:0;mso-wrap-distance-right:9pt;mso-wrap-distance-bottom:0;mso-position-horizontal:absolute;mso-position-horizontal-relative:text;mso-position-vertical:absolute;mso-position-vertical-relative:text;mso-width-percent:0;mso-height-percent:0;mso-width-relative:margin;mso-height-relative:margin" from="249pt,.75pt" to="249pt,14.25pt" o:gfxdata="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" strokecolor="#5b9bd5 [3204]" strokeweight=".5pt">
+              <v:line w14:anchorId="19987E7F" id="Conector recto 212" o:spid="_x0000_s1026" style="position:absolute;flip:x y;z-index:251747328;visibility:visible;mso-wrap-style:square;mso-width-percent:0;mso-height-percent:0;mso-wrap-distance-left:9pt;mso-wrap-distance-top:0;mso-wrap-distance-right:9pt;mso-wrap-distance-bottom:0;mso-position-horizontal:absolute;mso-position-horizontal-relative:text;mso-position-vertical:absolute;mso-position-vertical-relative:text;mso-width-percent:0;mso-height-percent:0;mso-width-relative:margin;mso-height-relative:margin" from="249pt,.75pt" to="249pt,14.25pt" o:gfxdata="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" strokecolor="#5b9bd5 [3204]" strokeweight=".5pt">
                 <v:stroke joinstyle="miter"/>
               </v:line>
             </w:pict>
@@ -4628,7 +4628,7 @@
           </mc:Choice>
           <mc:Fallback>
             <w:pict>
-              <v:line w14:anchorId="7B0205B7" id="Conector recto 211" o:spid="_x0000_s1026" style="position:absolute;flip:y;z-index:251745280;visibility:visible;mso-wrap-style:square;mso-width-percent:0;mso-height-percent:0;mso-wrap-distance-left:9pt;mso-wrap-distance-top:0;mso-wrap-distance-right:9pt;mso-wrap-distance-bottom:0;mso-position-horizontal:absolute;mso-position-horizontal-relative:margin;mso-position-vertical:absolute;mso-position-vertical-relative:text;mso-width-percent:0;mso-height-percent:0;mso-width-relative:margin;mso-height-relative:margin" from="182.7pt,5.75pt" to="262.95pt,6.5pt" o:gfxdata="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" strokecolor="#5b9bd5 [3204]" strokeweight=".5pt">
+              <v:line w14:anchorId="0BDFA603" id="Conector recto 211" o:spid="_x0000_s1026" style="position:absolute;flip:y;z-index:251745280;visibility:visible;mso-wrap-style:square;mso-width-percent:0;mso-height-percent:0;mso-wrap-distance-left:9pt;mso-wrap-distance-top:0;mso-wrap-distance-right:9pt;mso-wrap-distance-bottom:0;mso-position-horizontal:absolute;mso-position-horizontal-relative:margin;mso-position-vertical:absolute;mso-position-vertical-relative:text;mso-width-percent:0;mso-height-percent:0;mso-width-relative:margin;mso-height-relative:margin" from="182.7pt,5.75pt" to="262.95pt,6.5pt" o:gfxdata="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" strokecolor="#5b9bd5 [3204]" strokeweight=".5pt">
                 <v:stroke joinstyle="miter"/>
                 <w10:wrap anchorx="margin"/>
               </v:line>
@@ -4642,8 +4642,6 @@
         </w:rPr>
         <w:t xml:space="preserve">Uno o muchos </w:t>
       </w:r>
-      <w:bookmarkStart w:id="0" w:name="_GoBack"/>
-      <w:bookmarkEnd w:id="0"/>
     </w:p>
     <w:p>
       <w:pPr>
@@ -4671,10 +4669,10 @@
                   <wp:posOffset>3282315</wp:posOffset>
                 </wp:positionH>
                 <wp:positionV relativeFrom="paragraph">
-                  <wp:posOffset>137794</wp:posOffset>
+                  <wp:posOffset>137795</wp:posOffset>
                 </wp:positionV>
-                <wp:extent cx="104775" cy="104775"/>
-                <wp:effectExtent l="0" t="0" r="28575" b="28575"/>
+                <wp:extent cx="171450" cy="38100"/>
+                <wp:effectExtent l="0" t="0" r="19050" b="19050"/>
                 <wp:wrapNone/>
                 <wp:docPr id="219" name="Conector recto 219"/>
                 <wp:cNvGraphicFramePr/>
@@ -4685,7 +4683,7 @@
                       <wps:spPr>
                         <a:xfrm flipH="1" flipV="1">
                           <a:off x="0" y="0"/>
-                          <a:ext cx="104775" cy="104775"/>
+                          <a:ext cx="171450" cy="38100"/>
                         </a:xfrm>
                         <a:prstGeom prst="line">
                           <a:avLst/>
@@ -4720,7 +4718,7 @@
           </mc:Choice>
           <mc:Fallback>
             <w:pict>
-              <v:line w14:anchorId="1812DA4D" id="Conector recto 219" o:spid="_x0000_s1026" style="position:absolute;flip:x y;z-index:251759616;visibility:visible;mso-wrap-style:square;mso-width-percent:0;mso-height-percent:0;mso-wrap-distance-left:9pt;mso-wrap-distance-top:0;mso-wrap-distance-right:9pt;mso-wrap-distance-bottom:0;mso-position-horizontal:absolute;mso-position-horizontal-relative:text;mso-position-vertical:absolute;mso-position-vertical-relative:text;mso-width-percent:0;mso-height-percent:0;mso-width-relative:margin;mso-height-relative:margin" from="258.45pt,10.85pt" to="266.7pt,19.1pt" o:gfxdata="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" strokecolor="#5b9bd5 [3204]" strokeweight=".5pt">
+              <v:line w14:anchorId="07AA946E" id="Conector recto 219" o:spid="_x0000_s1026" style="position:absolute;flip:x y;z-index:251759616;visibility:visible;mso-wrap-style:square;mso-width-percent:0;mso-height-percent:0;mso-wrap-distance-left:9pt;mso-wrap-distance-top:0;mso-wrap-distance-right:9pt;mso-wrap-distance-bottom:0;mso-position-horizontal:absolute;mso-position-horizontal-relative:text;mso-position-vertical:absolute;mso-position-vertical-relative:text;mso-width-percent:0;mso-height-percent:0;mso-width-relative:margin;mso-height-relative:margin" from="258.45pt,10.85pt" to="271.95pt,13.85pt" o:gfxdata="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" strokecolor="#5b9bd5 [3204]" strokeweight=".5pt">
                 <v:stroke joinstyle="miter"/>
               </v:line>
             </w:pict>
@@ -4791,7 +4789,7 @@
           </mc:Choice>
           <mc:Fallback>
             <w:pict>
-              <v:line w14:anchorId="600CF15B" id="Conector recto 218" o:spid="_x0000_s1026" style="position:absolute;flip:x;z-index:251757568;visibility:visible;mso-wrap-style:square;mso-width-percent:0;mso-height-percent:0;mso-wrap-distance-left:9pt;mso-wrap-distance-top:0;mso-wrap-distance-right:9pt;mso-wrap-distance-bottom:0;mso-position-horizontal:absolute;mso-position-horizontal-relative:text;mso-position-vertical:absolute;mso-position-vertical-relative:text;mso-width-percent:0;mso-height-percent:0;mso-width-relative:margin;mso-height-relative:margin" from="258.45pt,1.1pt" to="268.95pt,7.1pt" o:gfxdata="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" strokecolor="#5b9bd5 [3204]" strokeweight=".5pt">
+              <v:line w14:anchorId="4AABBD8E" id="Conector recto 218" o:spid="_x0000_s1026" style="position:absolute;flip:x;z-index:251757568;visibility:visible;mso-wrap-style:square;mso-width-percent:0;mso-height-percent:0;mso-wrap-distance-left:9pt;mso-wrap-distance-top:0;mso-wrap-distance-right:9pt;mso-wrap-distance-bottom:0;mso-position-horizontal:absolute;mso-position-horizontal-relative:text;mso-position-vertical:absolute;mso-position-vertical-relative:text;mso-width-percent:0;mso-height-percent:0;mso-width-relative:margin;mso-height-relative:margin" from="258.45pt,1.1pt" to="268.95pt,7.1pt" o:gfxdata="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" strokecolor="#5b9bd5 [3204]" strokeweight=".5pt">
                 <v:stroke joinstyle="miter"/>
               </v:line>
             </w:pict>
@@ -4867,7 +4865,7 @@
           </mc:Choice>
           <mc:Fallback>
             <w:pict>
-              <v:shape w14:anchorId="1851C36B" id="Conector 216" o:spid="_x0000_s1026" type="#_x0000_t120" style="position:absolute;margin-left:247.2pt;margin-top:1.1pt;width:5.25pt;height:18pt;z-index:251755520;visibility:visible;mso-wrap-style:square;mso-width-percent:0;mso-height-percent:0;mso-wrap-distance-left:9pt;mso-wrap-distance-top:0;mso-wrap-distance-right:9pt;mso-wrap-distance-bottom:0;mso-position-horizontal:absolute;mso-position-horizontal-relative:text;mso-position-vertical:absolute;mso-position-vertical-relative:text;mso-width-percent:0;mso-height-percent:0;mso-width-relative:margin;mso-height-relative:margin;v-text-anchor:middle" o:gfxdata="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" fillcolor="white [3201]" strokecolor="#70ad47 [3209]" strokeweight="1pt">
+              <v:shape w14:anchorId="3E213B01" id="Conector 216" o:spid="_x0000_s1026" type="#_x0000_t120" style="position:absolute;margin-left:247.2pt;margin-top:1.1pt;width:5.25pt;height:18pt;z-index:251755520;visibility:visible;mso-wrap-style:square;mso-width-percent:0;mso-height-percent:0;mso-wrap-distance-left:9pt;mso-wrap-distance-top:0;mso-wrap-distance-right:9pt;mso-wrap-distance-bottom:0;mso-position-horizontal:absolute;mso-position-horizontal-relative:text;mso-position-vertical:absolute;mso-position-vertical-relative:text;mso-width-percent:0;mso-height-percent:0;mso-width-relative:margin;mso-height-relative:margin;v-text-anchor:middle" o:gfxdata="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" fillcolor="white [3201]" strokecolor="#70ad47 [3209]" strokeweight="1pt">
                 <v:stroke joinstyle="miter"/>
               </v:shape>
             </w:pict>
@@ -4938,7 +4936,7 @@
           </mc:Choice>
           <mc:Fallback>
             <w:pict>
-              <v:line w14:anchorId="13CABDB2" id="Conector recto 215" o:spid="_x0000_s1026" style="position:absolute;flip:x;z-index:251753472;visibility:visible;mso-wrap-style:square;mso-width-percent:0;mso-height-percent:0;mso-wrap-distance-left:9pt;mso-wrap-distance-top:0;mso-wrap-distance-right:9pt;mso-wrap-distance-bottom:0;mso-position-horizontal:absolute;mso-position-horizontal-relative:text;mso-position-vertical:absolute;mso-position-vertical-relative:text;mso-width-percent:0;mso-height-percent:0;mso-width-relative:margin;mso-height-relative:margin" from="184.2pt,9.3pt" to="266.7pt,10.05pt" o:gfxdata="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" strokecolor="#5b9bd5 [3204]" strokeweight=".5pt">
+              <v:line w14:anchorId="25033D37" id="Conector recto 215" o:spid="_x0000_s1026" style="position:absolute;flip:x;z-index:251753472;visibility:visible;mso-wrap-style:square;mso-width-percent:0;mso-height-percent:0;mso-wrap-distance-left:9pt;mso-wrap-distance-top:0;mso-wrap-distance-right:9pt;mso-wrap-distance-bottom:0;mso-position-horizontal:absolute;mso-position-horizontal-relative:text;mso-position-vertical:absolute;mso-position-vertical-relative:text;mso-width-percent:0;mso-height-percent:0;mso-width-relative:margin;mso-height-relative:margin" from="184.2pt,9.3pt" to="266.7pt,10.05pt" o:gfxdata="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" strokecolor="#5b9bd5 [3204]" strokeweight=".5pt">
                 <v:stroke joinstyle="miter"/>
               </v:line>
             </w:pict>
@@ -4965,6 +4963,24 @@
         </w:rPr>
         <w:t xml:space="preserve"> </w:t>
       </w:r>
+    </w:p>
+    <w:p>
+      <w:pPr>
+        <w:pStyle w:val="Prrafodelista"/>
+        <w:rPr>
+          <w:rFonts w:ascii="Arial" w:hAnsi="Arial" w:cs="Arial"/>
+        </w:rPr>
+      </w:pPr>
+    </w:p>
+    <w:p>
+      <w:pPr>
+        <w:pStyle w:val="Prrafodelista"/>
+        <w:rPr>
+          <w:rFonts w:ascii="Arial" w:hAnsi="Arial" w:cs="Arial"/>
+        </w:rPr>
+      </w:pPr>
+      <w:bookmarkStart w:id="0" w:name="_GoBack"/>
+      <w:bookmarkEnd w:id="0"/>
     </w:p>
     <w:p>
       <w:pPr>
@@ -6170,7 +6186,7 @@
 </file>
 
 <file path=customXml/itemProps1.xml><?xml version="1.0" encoding="utf-8"?>
-<ds:datastoreItem xmlns:ds="http://schemas.openxmlformats.org/officeDocument/2006/customXml" ds:itemID="{38A6AB64-D28B-495A-923F-6E7EC2050B74}">
+<ds:datastoreItem xmlns:ds="http://schemas.openxmlformats.org/officeDocument/2006/customXml" ds:itemID="{86FD7969-3F9C-402D-8C42-CDD26AD3F925}">
   <ds:schemaRefs>
     <ds:schemaRef ds:uri="http://schemas.openxmlformats.org/officeDocument/2006/bibliography"/>
   </ds:schemaRefs>

</xml_diff>